<commit_message>
pontozás befejezve, kisebb módosítások
</commit_message>
<xml_diff>
--- a/web/Feladat/Detox BT - Web.docx
+++ b/web/Feladat/Detox BT - Web.docx
@@ -473,6 +473,14 @@
         </w:rPr>
         <w:t>.</w:t>
       </w:r>
+      <w:r>
+        <w:rPr>
+          <w:rFonts w:asciiTheme="minorHAnsi" w:hAnsiTheme="minorHAnsi" w:cstheme="minorHAnsi"/>
+          <w:sz w:val="22"/>
+          <w:szCs w:val="22"/>
+        </w:rPr>
+        <w:t xml:space="preserve"> (3 pont)</w:t>
+      </w:r>
     </w:p>
     <w:p>
       <w:pPr>
@@ -517,6 +525,12 @@
         </w:rPr>
         <w:t xml:space="preserve"> Bootstrap stíluslap hivatkozása alá!</w:t>
       </w:r>
+      <w:r>
+        <w:rPr>
+          <w:rFonts w:cstheme="minorHAnsi"/>
+        </w:rPr>
+        <w:t xml:space="preserve"> (1 pont)</w:t>
+      </w:r>
     </w:p>
     <w:p>
       <w:pPr>
@@ -537,6 +551,12 @@
         </w:rPr>
         <w:t>Sajnos a fejlesztők nem figyeltek, és véletlenül a navigációs bárt számozatlan felsorolás helyett bekezdés elemmel alakították ki. Javítsa ki!</w:t>
       </w:r>
+      <w:r>
+        <w:rPr>
+          <w:rFonts w:cstheme="minorHAnsi"/>
+        </w:rPr>
+        <w:t xml:space="preserve"> (1 pont)</w:t>
+      </w:r>
     </w:p>
     <w:p>
       <w:pPr>
@@ -587,6 +607,12 @@
         </w:rPr>
         <w:t xml:space="preserve"> és koronázza meg „contact” osztálykijelölővel.</w:t>
       </w:r>
+      <w:r>
+        <w:rPr>
+          <w:rFonts w:cstheme="minorHAnsi"/>
+        </w:rPr>
+        <w:t xml:space="preserve"> (2 pont)</w:t>
+      </w:r>
     </w:p>
     <w:p>
       <w:pPr>
@@ -621,6 +647,12 @@
         </w:rPr>
         <w:t xml:space="preserve"> azonosítójú szekciónak osztályán belül állítsa be, hogy a háttérszín a Bootstrap elsődleges színe legyen!</w:t>
       </w:r>
+      <w:r>
+        <w:rPr>
+          <w:rFonts w:cstheme="minorHAnsi"/>
+        </w:rPr>
+        <w:t xml:space="preserve"> (1 pont)</w:t>
+      </w:r>
     </w:p>
     <w:p>
       <w:pPr>
@@ -723,6 +755,12 @@
         </w:rPr>
         <w:t>!</w:t>
       </w:r>
+      <w:r>
+        <w:rPr>
+          <w:rFonts w:cstheme="minorHAnsi"/>
+        </w:rPr>
+        <w:t xml:space="preserve"> (2 pont)</w:t>
+      </w:r>
     </w:p>
     <w:p>
       <w:pPr>
@@ -749,6 +787,12 @@
         </w:rPr>
         <w:t>!</w:t>
       </w:r>
+      <w:r>
+        <w:rPr>
+          <w:rFonts w:cstheme="minorHAnsi"/>
+        </w:rPr>
+        <w:t xml:space="preserve"> (2 pont)</w:t>
+      </w:r>
     </w:p>
     <w:p>
       <w:pPr>
@@ -855,6 +899,12 @@
         </w:rPr>
         <w:t xml:space="preserve"> </w:t>
       </w:r>
+      <w:r>
+        <w:rPr>
+          <w:rFonts w:cstheme="minorHAnsi"/>
+        </w:rPr>
+        <w:t>(1 pont)</w:t>
+      </w:r>
     </w:p>
     <w:p>
       <w:pPr>
@@ -873,6 +923,130 @@
         <w:rPr>
           <w:rFonts w:cstheme="minorHAnsi"/>
         </w:rPr>
+        <w:t xml:space="preserve">Az oldalon van egy felirat, amit úgy hagytak mert nem tudták mire javítsák ki </w:t>
+      </w:r>
+    </w:p>
+    <w:p>
+      <w:pPr>
+        <w:pStyle w:val="Listaszerbekezds"/>
+        <w:spacing w:line="276" w:lineRule="auto"/>
+        <w:jc w:val="both"/>
+        <w:rPr>
+          <w:rFonts w:cstheme="minorHAnsi"/>
+        </w:rPr>
+      </w:pPr>
+      <w:r>
+        <w:rPr>
+          <w:rFonts w:cstheme="minorHAnsi"/>
+        </w:rPr>
+        <w:t>(„..szöveg helye..”). Javítsa ki „Amit biztosítunk” szövegre! (2 pont)</w:t>
+      </w:r>
+    </w:p>
+    <w:p>
+      <w:pPr>
+        <w:pStyle w:val="Listaszerbekezds"/>
+        <w:numPr>
+          <w:ilvl w:val="0"/>
+          <w:numId w:val="1"/>
+        </w:numPr>
+        <w:spacing w:line="276" w:lineRule="auto"/>
+        <w:jc w:val="both"/>
+        <w:rPr>
+          <w:rFonts w:cstheme="minorHAnsi"/>
+        </w:rPr>
+      </w:pPr>
+      <w:r>
+        <w:rPr>
+          <w:rFonts w:cstheme="minorHAnsi"/>
+        </w:rPr>
+        <w:t xml:space="preserve">Ugyanide csináljon mégegy </w:t>
+      </w:r>
+      <w:r>
+        <w:rPr>
+          <w:rFonts w:cstheme="minorHAnsi"/>
+        </w:rPr>
+        <w:t>szöveges kártyát az előző kártyáknak megfelelően:</w:t>
+      </w:r>
+    </w:p>
+    <w:p>
+      <w:pPr>
+        <w:pStyle w:val="Listaszerbekezds"/>
+        <w:spacing w:line="276" w:lineRule="auto"/>
+        <w:ind w:left="1418"/>
+        <w:jc w:val="both"/>
+        <w:rPr>
+          <w:rFonts w:cstheme="minorHAnsi"/>
+        </w:rPr>
+      </w:pPr>
+      <w:r>
+        <w:rPr>
+          <w:rFonts w:cstheme="minorHAnsi"/>
+        </w:rPr>
+        <w:t xml:space="preserve">a. A kártya szövegét a </w:t>
+      </w:r>
+      <w:r>
+        <w:rPr>
+          <w:rFonts w:cstheme="minorHAnsi"/>
+          <w:i/>
+          <w:iCs/>
+        </w:rPr>
+        <w:t>szoveg.txt</w:t>
+      </w:r>
+      <w:r>
+        <w:rPr>
+          <w:rFonts w:cstheme="minorHAnsi"/>
+        </w:rPr>
+        <w:t xml:space="preserve"> fájlba találja! (3 pont)</w:t>
+      </w:r>
+    </w:p>
+    <w:p>
+      <w:pPr>
+        <w:pStyle w:val="Listaszerbekezds"/>
+        <w:spacing w:line="276" w:lineRule="auto"/>
+        <w:ind w:left="1418"/>
+        <w:jc w:val="both"/>
+        <w:rPr>
+          <w:rFonts w:cstheme="minorHAnsi"/>
+        </w:rPr>
+      </w:pPr>
+      <w:r>
+        <w:rPr>
+          <w:rFonts w:cstheme="minorHAnsi"/>
+        </w:rPr>
+        <w:t>b. Valamint a kép osztályaihoz még írja hozzá a „</w:t>
+      </w:r>
+      <w:r>
+        <w:rPr>
+          <w:rFonts w:cstheme="minorHAnsi"/>
+          <w:i/>
+          <w:iCs/>
+        </w:rPr>
+        <w:t>bi-heart</w:t>
+      </w:r>
+      <w:r>
+        <w:rPr>
+          <w:rFonts w:cstheme="minorHAnsi"/>
+        </w:rPr>
+        <w:t>” kijelölőt! (3 pont)</w:t>
+      </w:r>
+    </w:p>
+    <w:p>
+      <w:pPr>
+        <w:pStyle w:val="Listaszerbekezds"/>
+        <w:numPr>
+          <w:ilvl w:val="0"/>
+          <w:numId w:val="1"/>
+        </w:numPr>
+        <w:spacing w:line="276" w:lineRule="auto"/>
+        <w:jc w:val="both"/>
+        <w:rPr>
+          <w:rFonts w:cstheme="minorHAnsi"/>
+        </w:rPr>
+      </w:pPr>
+      <w:r>
+        <w:rPr>
+          <w:rFonts w:cstheme="minorHAnsi"/>
+        </w:rPr>
         <w:t>A „</w:t>
       </w:r>
       <w:r>
@@ -947,6 +1121,12 @@
         </w:rPr>
         <w:t>Alkoholmentes foglalkozások</w:t>
       </w:r>
+      <w:r>
+        <w:rPr>
+          <w:rFonts w:cstheme="minorHAnsi"/>
+        </w:rPr>
+        <w:t xml:space="preserve"> </w:t>
+      </w:r>
     </w:p>
     <w:p>
       <w:pPr>
@@ -1050,14 +1230,19 @@
     </w:p>
     <w:p>
       <w:pPr>
-        <w:pStyle w:val="Listaszerbekezds"/>
         <w:spacing w:line="276" w:lineRule="auto"/>
-        <w:ind w:left="2880"/>
-        <w:jc w:val="both"/>
-        <w:rPr>
-          <w:rFonts w:cstheme="minorHAnsi"/>
-        </w:rPr>
-      </w:pPr>
+        <w:ind w:left="4254"/>
+        <w:jc w:val="both"/>
+        <w:rPr>
+          <w:rFonts w:cstheme="minorHAnsi"/>
+        </w:rPr>
+      </w:pPr>
+      <w:r>
+        <w:rPr>
+          <w:rFonts w:cstheme="minorHAnsi"/>
+        </w:rPr>
+        <w:t>(max 6 pont)</w:t>
+      </w:r>
     </w:p>
     <w:p>
       <w:pPr>
@@ -1078,6 +1263,12 @@
         </w:rPr>
         <w:t>Továbbá ugyanezen a kereten belül az összes képhez rendeljen hozzá egy olyan osztálykijelölőt, amelytől a képek reszponzívak lesznek!</w:t>
       </w:r>
+      <w:r>
+        <w:rPr>
+          <w:rFonts w:cstheme="minorHAnsi"/>
+        </w:rPr>
+        <w:t xml:space="preserve"> (max 6 pont)</w:t>
+      </w:r>
     </w:p>
     <w:p>
       <w:pPr>
@@ -1096,6 +1287,7 @@
         <w:rPr>
           <w:rFonts w:cstheme="minorHAnsi"/>
         </w:rPr>
+        <w:lastRenderedPageBreak/>
         <w:t>A „</w:t>
       </w:r>
       <w:r>
@@ -1136,12 +1328,26 @@
         </w:rPr>
         <w:t xml:space="preserve"> egy sorba kerüljenek az elemek!</w:t>
       </w:r>
-    </w:p>
-    <w:p>
-      <w:r>
-        <w:br w:type="page"/>
-      </w:r>
-    </w:p>
+      <w:r>
+        <w:rPr>
+          <w:rFonts w:cstheme="minorHAnsi"/>
+        </w:rPr>
+        <w:t xml:space="preserve"> (</w:t>
+      </w:r>
+      <w:r>
+        <w:rPr>
+          <w:rFonts w:cstheme="minorHAnsi"/>
+        </w:rPr>
+        <w:t>4</w:t>
+      </w:r>
+      <w:r>
+        <w:rPr>
+          <w:rFonts w:cstheme="minorHAnsi"/>
+        </w:rPr>
+        <w:t xml:space="preserve"> pont)</w:t>
+      </w:r>
+    </w:p>
+    <w:p/>
     <w:p>
       <w:pPr>
         <w:numPr>
@@ -1152,7 +1358,6 @@
         <w:jc w:val="both"/>
       </w:pPr>
       <w:r>
-        <w:lastRenderedPageBreak/>
         <w:t xml:space="preserve">A következő beállításokat, módosításokat a stíluslap megfelelő kijelölőinél végezze el! </w:t>
       </w:r>
     </w:p>
@@ -1186,18 +1391,13 @@
           <w:i/>
           <w:iCs/>
         </w:rPr>
-        <w:t>mainpic</w:t>
-      </w:r>
-      <w:r>
-        <w:rPr>
-          <w:rFonts w:eastAsia="Courier New" w:cstheme="minorHAnsi"/>
-          <w:i/>
-          <w:iCs/>
-        </w:rPr>
-        <w:t>.png</w:t>
+        <w:t>mainpic.png</w:t>
       </w:r>
       <w:r>
         <w:t xml:space="preserve"> kép legyen! </w:t>
+      </w:r>
+      <w:r>
+        <w:t>(2 pont)</w:t>
       </w:r>
     </w:p>
     <w:p>
@@ -1232,136 +1432,312 @@
       <w:r>
         <w:t>. Valamint tegye fontossá!</w:t>
       </w:r>
-    </w:p>
-    <w:p>
-      <w:pPr>
-        <w:pStyle w:val="Listaszerbekezds"/>
-        <w:numPr>
-          <w:ilvl w:val="0"/>
-          <w:numId w:val="1"/>
-        </w:numPr>
-        <w:spacing w:line="276" w:lineRule="auto"/>
-        <w:jc w:val="both"/>
-        <w:rPr>
-          <w:rFonts w:cstheme="minorHAnsi"/>
-        </w:rPr>
-      </w:pPr>
-      <w:r>
-        <w:rPr>
-          <w:rFonts w:cstheme="minorHAnsi"/>
-        </w:rPr>
-        <w:t>Ellenőrizze</w:t>
-      </w:r>
-      <w:r>
-        <w:rPr>
-          <w:rFonts w:cstheme="minorHAnsi"/>
-        </w:rPr>
-        <w:t xml:space="preserve"> munkáját!</w:t>
-      </w:r>
-    </w:p>
-    <w:p>
-      <w:pPr>
-        <w:pStyle w:val="Listaszerbekezds"/>
+      <w:r>
+        <w:t xml:space="preserve"> (2 pont)</w:t>
+      </w:r>
+      <w:r>
+        <w:rPr>
+          <w:noProof/>
+        </w:rPr>
+        <w:t xml:space="preserve"> </w:t>
+      </w:r>
+    </w:p>
+    <w:p>
+      <w:pPr>
         <w:numPr>
           <w:ilvl w:val="1"/>
           <w:numId w:val="1"/>
         </w:numPr>
-        <w:spacing w:line="276" w:lineRule="auto"/>
-        <w:jc w:val="both"/>
-        <w:rPr>
-          <w:rFonts w:cstheme="minorHAnsi"/>
-        </w:rPr>
-      </w:pPr>
-      <w:r>
-        <w:rPr>
-          <w:rFonts w:cstheme="minorHAnsi"/>
-        </w:rPr>
-        <w:t>A</w:t>
-      </w:r>
-      <w:r>
-        <w:rPr>
-          <w:rFonts w:cstheme="minorHAnsi"/>
-        </w:rPr>
-        <w:t xml:space="preserve"> HTML oldal</w:t>
-      </w:r>
-      <w:r>
-        <w:rPr>
-          <w:rFonts w:cstheme="minorHAnsi"/>
-        </w:rPr>
-        <w:t>t validálja</w:t>
-      </w:r>
-      <w:r>
-        <w:rPr>
-          <w:rFonts w:cstheme="minorHAnsi"/>
-        </w:rPr>
-        <w:t xml:space="preserve"> a </w:t>
-      </w:r>
-      <w:hyperlink r:id="rId10" w:history="1">
-        <w:r>
-          <w:rPr>
-            <w:rStyle w:val="Hiperhivatkozs"/>
-            <w:rFonts w:cstheme="minorHAnsi"/>
-          </w:rPr>
-          <w:t>https://validator.w3.org/</w:t>
-        </w:r>
-      </w:hyperlink>
-      <w:r>
-        <w:rPr>
-          <w:rFonts w:cstheme="minorHAnsi"/>
-        </w:rPr>
-        <w:t xml:space="preserve"> oldalon! Az eredményről készítsen pillanatképeket, amelyeket mentsen el </w:t>
-      </w:r>
-      <w:r>
-        <w:rPr>
-          <w:rFonts w:cstheme="minorHAnsi"/>
-        </w:rPr>
-        <w:t>detox</w:t>
-      </w:r>
-      <w:r>
-        <w:rPr>
-          <w:rFonts w:cstheme="minorHAnsi"/>
-        </w:rPr>
-        <w:t xml:space="preserve">Validalas! </w:t>
-      </w:r>
-    </w:p>
-    <w:p>
-      <w:pPr>
-        <w:pStyle w:val="Listaszerbekezds"/>
-        <w:numPr>
-          <w:ilvl w:val="1"/>
-          <w:numId w:val="1"/>
-        </w:numPr>
-        <w:spacing w:line="276" w:lineRule="auto"/>
-        <w:jc w:val="both"/>
-        <w:rPr>
-          <w:rFonts w:cstheme="minorHAnsi"/>
-        </w:rPr>
-      </w:pPr>
-      <w:r>
-        <w:rPr>
-          <w:rFonts w:cstheme="minorHAnsi"/>
-        </w:rPr>
-        <w:t xml:space="preserve">A stíluslapot ellenőrizze </w:t>
-      </w:r>
-      <w:hyperlink r:id="rId11" w:history="1">
-        <w:r>
-          <w:rPr>
-            <w:rStyle w:val="Hiperhivatkozs"/>
-            <w:rFonts w:cstheme="minorHAnsi"/>
-          </w:rPr>
-          <w:t>https://jigsaw.w3.org/css-validator/</w:t>
-        </w:r>
-      </w:hyperlink>
-      <w:r>
-        <w:rPr>
-          <w:rFonts w:cstheme="minorHAnsi"/>
-        </w:rPr>
-        <w:t xml:space="preserve"> oldalon! Az eredményről készítsen pillanatképet és mentse el styleValidalas néven!</w:t>
+        <w:spacing w:after="5" w:line="249" w:lineRule="auto"/>
+        <w:jc w:val="both"/>
+      </w:pPr>
+      <w:r>
+        <w:rPr>
+          <w:noProof/>
+        </w:rPr>
+        <w:t>A „text-center” osztályt igazítsa középre és tegye fontossá! (2 pont)</w:t>
+      </w:r>
+    </w:p>
+    <w:p>
+      <w:pPr>
+        <w:spacing w:after="5" w:line="249" w:lineRule="auto"/>
+        <w:jc w:val="both"/>
+      </w:pPr>
+    </w:p>
+    <w:p>
+      <w:pPr>
+        <w:spacing w:after="5" w:line="249" w:lineRule="auto"/>
+        <w:jc w:val="both"/>
+      </w:pPr>
+      <w:r>
+        <w:rPr>
+          <w:noProof/>
+        </w:rPr>
+        <w:drawing>
+          <wp:anchor distT="0" distB="0" distL="114300" distR="114300" simplePos="0" relativeHeight="251660288" behindDoc="0" locked="0" layoutInCell="1" allowOverlap="1" wp14:anchorId="482F04ED" wp14:editId="700AA90E">
+            <wp:simplePos x="0" y="0"/>
+            <wp:positionH relativeFrom="column">
+              <wp:posOffset>2762885</wp:posOffset>
+            </wp:positionH>
+            <wp:positionV relativeFrom="margin">
+              <wp:posOffset>4112895</wp:posOffset>
+            </wp:positionV>
+            <wp:extent cx="3152775" cy="1628775"/>
+            <wp:effectExtent l="0" t="0" r="9525" b="9525"/>
+            <wp:wrapSquare wrapText="bothSides"/>
+            <wp:docPr id="558365078" name="Kép 4" descr="A képen szöveg, képernyőkép, szoftver, Számítógépes ikon látható&#10;&#10;Automatikusan generált leírás"/>
+            <wp:cNvGraphicFramePr>
+              <a:graphicFrameLocks xmlns:a="http://schemas.openxmlformats.org/drawingml/2006/main" noChangeAspect="1"/>
+            </wp:cNvGraphicFramePr>
+            <a:graphic xmlns:a="http://schemas.openxmlformats.org/drawingml/2006/main">
+              <a:graphicData uri="http://schemas.openxmlformats.org/drawingml/2006/picture">
+                <pic:pic xmlns:pic="http://schemas.openxmlformats.org/drawingml/2006/picture">
+                  <pic:nvPicPr>
+                    <pic:cNvPr id="558365078" name="Kép 4" descr="A képen szöveg, képernyőkép, szoftver, Számítógépes ikon látható&#10;&#10;Automatikusan generált leírás"/>
+                    <pic:cNvPicPr>
+                      <a:picLocks noChangeAspect="1" noChangeArrowheads="1"/>
+                    </pic:cNvPicPr>
+                  </pic:nvPicPr>
+                  <pic:blipFill>
+                    <a:blip r:embed="rId10" cstate="print">
+                      <a:extLst>
+                        <a:ext uri="{28A0092B-C50C-407E-A947-70E740481C1C}">
+                          <a14:useLocalDpi xmlns:a14="http://schemas.microsoft.com/office/drawing/2010/main" val="0"/>
+                        </a:ext>
+                      </a:extLst>
+                    </a:blip>
+                    <a:srcRect/>
+                    <a:stretch>
+                      <a:fillRect/>
+                    </a:stretch>
+                  </pic:blipFill>
+                  <pic:spPr bwMode="auto">
+                    <a:xfrm>
+                      <a:off x="0" y="0"/>
+                      <a:ext cx="3152775" cy="1628775"/>
+                    </a:xfrm>
+                    <a:prstGeom prst="rect">
+                      <a:avLst/>
+                    </a:prstGeom>
+                    <a:noFill/>
+                    <a:ln>
+                      <a:noFill/>
+                    </a:ln>
+                  </pic:spPr>
+                </pic:pic>
+              </a:graphicData>
+            </a:graphic>
+            <wp14:sizeRelH relativeFrom="margin">
+              <wp14:pctWidth>0</wp14:pctWidth>
+            </wp14:sizeRelH>
+            <wp14:sizeRelV relativeFrom="margin">
+              <wp14:pctHeight>0</wp14:pctHeight>
+            </wp14:sizeRelV>
+          </wp:anchor>
+        </w:drawing>
+      </w:r>
+      <w:r>
+        <w:rPr>
+          <w:noProof/>
+        </w:rPr>
+        <w:drawing>
+          <wp:anchor distT="0" distB="0" distL="114300" distR="114300" simplePos="0" relativeHeight="251659264" behindDoc="0" locked="0" layoutInCell="1" allowOverlap="1" wp14:anchorId="5643F863" wp14:editId="5DD6D79B">
+            <wp:simplePos x="0" y="0"/>
+            <wp:positionH relativeFrom="page">
+              <wp:posOffset>421640</wp:posOffset>
+            </wp:positionH>
+            <wp:positionV relativeFrom="paragraph">
+              <wp:posOffset>2556510</wp:posOffset>
+            </wp:positionV>
+            <wp:extent cx="3202305" cy="1638300"/>
+            <wp:effectExtent l="0" t="0" r="0" b="0"/>
+            <wp:wrapSquare wrapText="bothSides"/>
+            <wp:docPr id="665716924" name="Kép 3"/>
+            <wp:cNvGraphicFramePr>
+              <a:graphicFrameLocks xmlns:a="http://schemas.openxmlformats.org/drawingml/2006/main" noChangeAspect="1"/>
+            </wp:cNvGraphicFramePr>
+            <a:graphic xmlns:a="http://schemas.openxmlformats.org/drawingml/2006/main">
+              <a:graphicData uri="http://schemas.openxmlformats.org/drawingml/2006/picture">
+                <pic:pic xmlns:pic="http://schemas.openxmlformats.org/drawingml/2006/picture">
+                  <pic:nvPicPr>
+                    <pic:cNvPr id="0" name="Picture 3"/>
+                    <pic:cNvPicPr>
+                      <a:picLocks noChangeAspect="1" noChangeArrowheads="1"/>
+                    </pic:cNvPicPr>
+                  </pic:nvPicPr>
+                  <pic:blipFill>
+                    <a:blip r:embed="rId11" cstate="print">
+                      <a:extLst>
+                        <a:ext uri="{28A0092B-C50C-407E-A947-70E740481C1C}">
+                          <a14:useLocalDpi xmlns:a14="http://schemas.microsoft.com/office/drawing/2010/main" val="0"/>
+                        </a:ext>
+                      </a:extLst>
+                    </a:blip>
+                    <a:srcRect/>
+                    <a:stretch>
+                      <a:fillRect/>
+                    </a:stretch>
+                  </pic:blipFill>
+                  <pic:spPr bwMode="auto">
+                    <a:xfrm>
+                      <a:off x="0" y="0"/>
+                      <a:ext cx="3202305" cy="1638300"/>
+                    </a:xfrm>
+                    <a:prstGeom prst="rect">
+                      <a:avLst/>
+                    </a:prstGeom>
+                    <a:noFill/>
+                    <a:ln>
+                      <a:noFill/>
+                    </a:ln>
+                  </pic:spPr>
+                </pic:pic>
+              </a:graphicData>
+            </a:graphic>
+            <wp14:sizeRelH relativeFrom="margin">
+              <wp14:pctWidth>0</wp14:pctWidth>
+            </wp14:sizeRelH>
+            <wp14:sizeRelV relativeFrom="margin">
+              <wp14:pctHeight>0</wp14:pctHeight>
+            </wp14:sizeRelV>
+          </wp:anchor>
+        </w:drawing>
+      </w:r>
+      <w:r>
+        <w:rPr>
+          <w:noProof/>
+        </w:rPr>
+        <w:drawing>
+          <wp:anchor distT="0" distB="0" distL="114300" distR="114300" simplePos="0" relativeHeight="251658240" behindDoc="0" locked="0" layoutInCell="1" allowOverlap="1" wp14:anchorId="2434E572" wp14:editId="5F543700">
+            <wp:simplePos x="0" y="0"/>
+            <wp:positionH relativeFrom="column">
+              <wp:posOffset>2772410</wp:posOffset>
+            </wp:positionH>
+            <wp:positionV relativeFrom="paragraph">
+              <wp:posOffset>883920</wp:posOffset>
+            </wp:positionV>
+            <wp:extent cx="3142615" cy="1615440"/>
+            <wp:effectExtent l="0" t="0" r="635" b="3810"/>
+            <wp:wrapSquare wrapText="bothSides"/>
+            <wp:docPr id="1097291618" name="Kép 2"/>
+            <wp:cNvGraphicFramePr>
+              <a:graphicFrameLocks xmlns:a="http://schemas.openxmlformats.org/drawingml/2006/main" noChangeAspect="1"/>
+            </wp:cNvGraphicFramePr>
+            <a:graphic xmlns:a="http://schemas.openxmlformats.org/drawingml/2006/main">
+              <a:graphicData uri="http://schemas.openxmlformats.org/drawingml/2006/picture">
+                <pic:pic xmlns:pic="http://schemas.openxmlformats.org/drawingml/2006/picture">
+                  <pic:nvPicPr>
+                    <pic:cNvPr id="0" name="Picture 2"/>
+                    <pic:cNvPicPr>
+                      <a:picLocks noChangeAspect="1" noChangeArrowheads="1"/>
+                    </pic:cNvPicPr>
+                  </pic:nvPicPr>
+                  <pic:blipFill>
+                    <a:blip r:embed="rId12" cstate="print">
+                      <a:extLst>
+                        <a:ext uri="{28A0092B-C50C-407E-A947-70E740481C1C}">
+                          <a14:useLocalDpi xmlns:a14="http://schemas.microsoft.com/office/drawing/2010/main" val="0"/>
+                        </a:ext>
+                      </a:extLst>
+                    </a:blip>
+                    <a:srcRect/>
+                    <a:stretch>
+                      <a:fillRect/>
+                    </a:stretch>
+                  </pic:blipFill>
+                  <pic:spPr bwMode="auto">
+                    <a:xfrm>
+                      <a:off x="0" y="0"/>
+                      <a:ext cx="3142615" cy="1615440"/>
+                    </a:xfrm>
+                    <a:prstGeom prst="rect">
+                      <a:avLst/>
+                    </a:prstGeom>
+                    <a:noFill/>
+                    <a:ln>
+                      <a:noFill/>
+                    </a:ln>
+                  </pic:spPr>
+                </pic:pic>
+              </a:graphicData>
+            </a:graphic>
+          </wp:anchor>
+        </w:drawing>
+      </w:r>
+      <w:r>
+        <w:rPr>
+          <w:noProof/>
+        </w:rPr>
+        <w:drawing>
+          <wp:anchor distT="0" distB="0" distL="114300" distR="114300" simplePos="0" relativeHeight="251661312" behindDoc="0" locked="0" layoutInCell="1" allowOverlap="1" wp14:anchorId="22594181" wp14:editId="13285866">
+            <wp:simplePos x="0" y="0"/>
+            <wp:positionH relativeFrom="margin">
+              <wp:posOffset>-450850</wp:posOffset>
+            </wp:positionH>
+            <wp:positionV relativeFrom="paragraph">
+              <wp:posOffset>915670</wp:posOffset>
+            </wp:positionV>
+            <wp:extent cx="3173095" cy="1581150"/>
+            <wp:effectExtent l="0" t="0" r="8255" b="0"/>
+            <wp:wrapSquare wrapText="bothSides"/>
+            <wp:docPr id="1062488402" name="Kép 1"/>
+            <wp:cNvGraphicFramePr>
+              <a:graphicFrameLocks xmlns:a="http://schemas.openxmlformats.org/drawingml/2006/main" noChangeAspect="1"/>
+            </wp:cNvGraphicFramePr>
+            <a:graphic xmlns:a="http://schemas.openxmlformats.org/drawingml/2006/main">
+              <a:graphicData uri="http://schemas.openxmlformats.org/drawingml/2006/picture">
+                <pic:pic xmlns:pic="http://schemas.openxmlformats.org/drawingml/2006/picture">
+                  <pic:nvPicPr>
+                    <pic:cNvPr id="0" name="Picture 1"/>
+                    <pic:cNvPicPr>
+                      <a:picLocks noChangeAspect="1" noChangeArrowheads="1"/>
+                    </pic:cNvPicPr>
+                  </pic:nvPicPr>
+                  <pic:blipFill>
+                    <a:blip r:embed="rId13" cstate="print">
+                      <a:extLst>
+                        <a:ext uri="{28A0092B-C50C-407E-A947-70E740481C1C}">
+                          <a14:useLocalDpi xmlns:a14="http://schemas.microsoft.com/office/drawing/2010/main" val="0"/>
+                        </a:ext>
+                      </a:extLst>
+                    </a:blip>
+                    <a:srcRect/>
+                    <a:stretch>
+                      <a:fillRect/>
+                    </a:stretch>
+                  </pic:blipFill>
+                  <pic:spPr bwMode="auto">
+                    <a:xfrm>
+                      <a:off x="0" y="0"/>
+                      <a:ext cx="3173095" cy="1581150"/>
+                    </a:xfrm>
+                    <a:prstGeom prst="rect">
+                      <a:avLst/>
+                    </a:prstGeom>
+                    <a:noFill/>
+                    <a:ln>
+                      <a:noFill/>
+                    </a:ln>
+                  </pic:spPr>
+                </pic:pic>
+              </a:graphicData>
+            </a:graphic>
+            <wp14:sizeRelH relativeFrom="margin">
+              <wp14:pctWidth>0</wp14:pctWidth>
+            </wp14:sizeRelH>
+            <wp14:sizeRelV relativeFrom="margin">
+              <wp14:pctHeight>0</wp14:pctHeight>
+            </wp14:sizeRelV>
+          </wp:anchor>
+        </w:drawing>
+      </w:r>
+      <w:r>
+        <w:t>Minta:</w:t>
       </w:r>
     </w:p>
     <w:sectPr>
-      <w:headerReference w:type="default" r:id="rId12"/>
-      <w:footerReference w:type="default" r:id="rId13"/>
+      <w:headerReference w:type="default" r:id="rId14"/>
+      <w:footerReference w:type="default" r:id="rId15"/>
       <w:pgSz w:w="11906" w:h="16838"/>
       <w:pgMar w:top="1417" w:right="1417" w:bottom="1417" w:left="1417" w:header="142" w:footer="708" w:gutter="0"/>
       <w:cols w:space="708"/>
@@ -1431,14 +1807,6 @@
     </w:r>
     <w:r>
       <w:tab/>
-    </w:r>
-    <w:r>
-      <w:rPr>
-        <w:rFonts w:ascii="Brush Script MT" w:hAnsi="Brush Script MT"/>
-        <w:color w:val="002060"/>
-        <w:sz w:val="28"/>
-      </w:rPr>
-      <w:t>Oláh Katalin</w:t>
     </w:r>
   </w:p>
 </w:ftr>
@@ -2635,12 +3003,9 @@
 </file>
 
 <file path=customXml/item1.xml><?xml version="1.0" encoding="utf-8"?>
-<?mso-contentType ?>
-<FormTemplates xmlns="http://schemas.microsoft.com/sharepoint/v3/contenttype/forms">
-  <Display>DocumentLibraryForm</Display>
-  <Edit>DocumentLibraryForm</Edit>
-  <New>DocumentLibraryForm</New>
-</FormTemplates>
+<p:properties xmlns:p="http://schemas.microsoft.com/office/2006/metadata/properties" xmlns:xsi="http://www.w3.org/2001/XMLSchema-instance" xmlns:pc="http://schemas.microsoft.com/office/infopath/2007/PartnerControls">
+  <documentManagement/>
+</p:properties>
 </file>
 
 <file path=customXml/item2.xml><?xml version="1.0" encoding="utf-8"?>
@@ -2861,15 +3226,19 @@
 </file>
 
 <file path=customXml/item3.xml><?xml version="1.0" encoding="utf-8"?>
-<p:properties xmlns:p="http://schemas.microsoft.com/office/2006/metadata/properties" xmlns:xsi="http://www.w3.org/2001/XMLSchema-instance" xmlns:pc="http://schemas.microsoft.com/office/infopath/2007/PartnerControls">
-  <documentManagement/>
-</p:properties>
+<?mso-contentType ?>
+<FormTemplates xmlns="http://schemas.microsoft.com/sharepoint/v3/contenttype/forms">
+  <Display>DocumentLibraryForm</Display>
+  <Edit>DocumentLibraryForm</Edit>
+  <New>DocumentLibraryForm</New>
+</FormTemplates>
 </file>
 
 <file path=customXml/itemProps1.xml><?xml version="1.0" encoding="utf-8"?>
-<ds:datastoreItem xmlns:ds="http://schemas.openxmlformats.org/officeDocument/2006/customXml" ds:itemID="{B59B1958-0168-486B-8182-12E7637EF576}">
+<ds:datastoreItem xmlns:ds="http://schemas.openxmlformats.org/officeDocument/2006/customXml" ds:itemID="{38AB43D6-8844-44D9-A81F-356F8C15438C}">
   <ds:schemaRefs>
-    <ds:schemaRef ds:uri="http://schemas.microsoft.com/sharepoint/v3/contenttype/forms"/>
+    <ds:schemaRef ds:uri="http://schemas.microsoft.com/office/2006/metadata/properties"/>
+    <ds:schemaRef ds:uri="http://schemas.microsoft.com/office/infopath/2007/PartnerControls"/>
   </ds:schemaRefs>
 </ds:datastoreItem>
 </file>
@@ -2894,10 +3263,9 @@
 </file>
 
 <file path=customXml/itemProps3.xml><?xml version="1.0" encoding="utf-8"?>
-<ds:datastoreItem xmlns:ds="http://schemas.openxmlformats.org/officeDocument/2006/customXml" ds:itemID="{38AB43D6-8844-44D9-A81F-356F8C15438C}">
+<ds:datastoreItem xmlns:ds="http://schemas.openxmlformats.org/officeDocument/2006/customXml" ds:itemID="{B59B1958-0168-486B-8182-12E7637EF576}">
   <ds:schemaRefs>
-    <ds:schemaRef ds:uri="http://schemas.microsoft.com/office/2006/metadata/properties"/>
-    <ds:schemaRef ds:uri="http://schemas.microsoft.com/office/infopath/2007/PartnerControls"/>
+    <ds:schemaRef ds:uri="http://schemas.microsoft.com/sharepoint/v3/contenttype/forms"/>
   </ds:schemaRefs>
 </ds:datastoreItem>
 </file>
</xml_diff>